<commit_message>
Pushing Assignment 10.3 9-28-25
</commit_message>
<xml_diff>
--- a/module-8/Anderson_Word Documents.docx
+++ b/module-8/Anderson_Word Documents.docx
@@ -4,23 +4,29 @@
   <w:body>
     <w:p>
       <w:r>
-        <w:t xml:space="preserve">#70 Laughter Bonds People Together </w:t>
+        <w:t>#80 Listening to Music Releases Dopamine in the Brain</w:t>
       </w:r>
     </w:p>
     <w:p>
       <w:r>
-        <w:t>Laughter plays a powerful role in building social bonds, and that’s just as true in digital spaces as it is in face-to-face interactions. In web design, incorporating humor or light-hearted elements can help humanize a brand and create a more welcoming atmosphere. Whether it’s through playful microcopy, interactive animations, or funny error messages, these small touches can spark joy and help users feel more connected to the site and to each other. Research shows that people laugh far more often in social settings than when alone, and shared laughter can make users feel closer—even if they’ve only just met (Suttie, 2017). Designers can lean into this by creating features that encourage group interaction and shared enjoyment, like meme generators, reaction buttons, or collaborative spaces. These joyful interactions can foster community, trust, and long-term engagement.</w:t>
+        <w:t>Listening to music has long been known to trigger the release of dopamine, the neurotransmitter associated with pleasure and reward. According to McGilchrist (2010), dopamine plays a key role in motivating and rewarding us, making tasks feel more enjoyable and helping us stay engaged. For web developers, listening to music while working can have a profound impact on productivity. When music induces dopamine release, it not only elevates mood but also enhances focus, problem-solving abilities, and concentration, which are crucial for tackling complex coding tasks. Certain types of music, especially instrumental or non-distracting genres, create an ideal environment for deep work. Music helps developers enter a "flow" state, where work feels effortless, and time seems to fly. In particular, it aids with repetitive or challenging tasks, such as debugging, by providing emotional boosts that keep motivation high.</w:t>
       </w:r>
     </w:p>
     <w:p/>
     <w:p>
       <w:r>
-        <w:t xml:space="preserve">#76 People Are Programmed to Enjoy Surprises </w:t>
+        <w:t>#People Overestimate Reactions to Future Events</w:t>
       </w:r>
     </w:p>
     <w:p>
       <w:r>
-        <w:t>Surprise is a powerful emotional trigger, and web designers can use it to create memorable and emotionally resonant experiences. When a site does something unexpected—but delightful—it activates the brain’s reward center, releasing dopamine and forming stronger memories (Hughes, 2024). In practice, this can be as simple as offering a personalized thank-you message after a purchase, unlocking a hidden feature, or giving users a bonus discount code they weren’t expecting. These small but thoughtful surprises show users that the site “sees” them, which builds loyalty and positive emotional association. It’s not about grand gestures—it’s about adding moments of delight that feel spontaneous and rewarding. Designing with surprise in mind makes the user experience feel more human, more engaging, and ultimately more effective.</w:t>
+        <w:t>In web development, impact bias—the tendency to overestimate how strongly and how long future events will affect us—can distort both planning and design decisions. Pilat and Krastev (2025) explain that people often believe a future outcome will bring more lasting joy or disappointment than it really does. Applied to web development, a team might expect that releasing a new feature will permanently boost user engagement, when in reality, users quickly adapt. Similarly, designers may assume that perfecting a visual detail will have a large impact on satisfaction, when usability and functionality often matter more. Overestimating these outcomes can lead to wasted resources and unmet expectations. To counter this, developers should rely on data from past projects, test assumptions with user feedback, and maintain realistic timelines</w:t>
+      </w:r>
+      <w:r>
+        <w:t xml:space="preserve"> </w:t>
+      </w:r>
+      <w:r>
+        <w:t>(Pilat &amp; Krastev, 2025). By acknowledging the role of impact bias, teams can plan more effectively and deliver solutions that genuinely align with user needs.</w:t>
       </w:r>
     </w:p>
     <w:p/>
@@ -29,60 +35,52 @@
         <w:jc w:val="center"/>
       </w:pPr>
       <w:r>
-        <w:t>References</w:t>
+        <w:t>Reference</w:t>
       </w:r>
     </w:p>
     <w:p>
-      <w:pPr>
-        <w:rPr>
-          <w:b/>
-          <w:bCs/>
-        </w:rPr>
-      </w:pPr>
-    </w:p>
-    <w:p>
       <w:r>
-        <w:t xml:space="preserve">Hughes, K. (2024, December 17). </w:t>
+        <w:t xml:space="preserve">McGilchrist, S. (2010, December 13). </w:t>
       </w:r>
       <w:r>
         <w:rPr>
           <w:i/>
           <w:iCs/>
         </w:rPr>
-        <w:t>The psychology of surprise: The gift of an unexpected customer experience.</w:t>
+        <w:t>Listening to music releases dopamine</w:t>
       </w:r>
       <w:r>
-        <w:t xml:space="preserve"> Ken Hughes. </w:t>
+        <w:t xml:space="preserve">. BBC News. </w:t>
       </w:r>
       <w:hyperlink r:id="rId4" w:tgtFrame="_new" w:history="1">
         <w:r>
           <w:rPr>
             <w:rStyle w:val="Hyperlink"/>
           </w:rPr>
-          <w:t>https://www.kenhughes.info/the-psychology-of-surprise-the-gift-of-an-unexpected-customer-experience/</w:t>
+          <w:t>https://www.bbc.com/news/health-12135590</w:t>
         </w:r>
       </w:hyperlink>
     </w:p>
     <w:p>
       <w:r>
-        <w:t xml:space="preserve">Suttie, J. (2017, July 17). </w:t>
+        <w:t xml:space="preserve">Pilat, D., &amp; Krastev, S. (2025). </w:t>
       </w:r>
       <w:r>
         <w:rPr>
           <w:i/>
           <w:iCs/>
         </w:rPr>
-        <w:t>How laughter brings us together.</w:t>
+        <w:t>Impact bias</w:t>
       </w:r>
       <w:r>
-        <w:t xml:space="preserve"> Greater Good Magazine. </w:t>
+        <w:t xml:space="preserve">. The Decision Lab. </w:t>
       </w:r>
       <w:hyperlink r:id="rId5" w:tgtFrame="_new" w:history="1">
         <w:r>
           <w:rPr>
             <w:rStyle w:val="Hyperlink"/>
           </w:rPr>
-          <w:t>https://greatergood.berkeley.edu/article/item/how_laughter_brings_us_together</w:t>
+          <w:t>https://thedecisionlab.com/biases/impact-bias</w:t>
         </w:r>
       </w:hyperlink>
     </w:p>

</xml_diff>